<commit_message>
Trader License Paragraph format fix
</commit_message>
<xml_diff>
--- a/storage/mill_cover_letter.docx
+++ b/storage/mill_cover_letter.docx
@@ -23,7 +23,7 @@
           <w:sz w:val="24"/>
           <w:szCs w:val="24"/>
         </w:rPr>
-        <w:t xml:space="preserve">July 07, 2020</w:t>
+        <w:t xml:space="preserve">July 30, 2020</w:t>
       </w:r>
       <w:br/>
       <w:br/>
@@ -36,7 +36,7 @@
           <w:b w:val="1"/>
           <w:bCs w:val="1"/>
         </w:rPr>
-        <w:t xml:space="preserve">Pres. JOSE MARI L. CHAN</w:t>
+        <w:t xml:space="preserve">MR. JONATHAN T. GOTIANUN</w:t>
       </w:r>
       <w:br/>
       <w:r>
@@ -56,26 +56,26 @@
           <w:b w:val="1"/>
           <w:bCs w:val="1"/>
         </w:rPr>
-        <w:t xml:space="preserve">Biscom Incorporated</w:t>
-      </w:r>
-      <w:br/>
-      <w:r>
-        <w:rPr>
-          <w:rFonts w:ascii="Cambria" w:hAnsi="Cambria" w:eastAsia="Cambria" w:cs="Cambria"/>
-          <w:sz w:val="24"/>
-          <w:szCs w:val="24"/>
-        </w:rPr>
-        <w:t xml:space="preserve">Unit 604, Legaspi Towers 200 Condominium, 107 Paseo de Roxas, Legaspi Vill., Makati City</w:t>
-      </w:r>
-      <w:br/>
-      <w:br/>
-      <w:r>
-        <w:rPr>
-          <w:rFonts w:ascii="Cambria" w:hAnsi="Cambria" w:eastAsia="Cambria" w:cs="Cambria"/>
-          <w:sz w:val="24"/>
-          <w:szCs w:val="24"/>
-        </w:rPr>
-        <w:t xml:space="preserve">Dear Pres. Chan:</w:t>
+        <w:t xml:space="preserve">Davao Sugar Central Company, Inc.</w:t>
+      </w:r>
+      <w:br/>
+      <w:r>
+        <w:rPr>
+          <w:rFonts w:ascii="Cambria" w:hAnsi="Cambria" w:eastAsia="Cambria" w:cs="Cambria"/>
+          <w:sz w:val="24"/>
+          <w:szCs w:val="24"/>
+        </w:rPr>
+        <w:t xml:space="preserve">5/F, Filinvest Bldg., No. 79 EDSA Highway Hills, Mandaluyong City</w:t>
+      </w:r>
+      <w:br/>
+      <w:br/>
+      <w:r>
+        <w:rPr>
+          <w:rFonts w:ascii="Cambria" w:hAnsi="Cambria" w:eastAsia="Cambria" w:cs="Cambria"/>
+          <w:sz w:val="24"/>
+          <w:szCs w:val="24"/>
+        </w:rPr>
+        <w:t xml:space="preserve">Dear Mr. Gotianun:</w:t>
       </w:r>
       <w:br/>
       <w:br/>
@@ -95,7 +95,7 @@
           <w:b w:val="1"/>
           <w:bCs w:val="1"/>
         </w:rPr>
-        <w:t xml:space="preserve">Milling License No. 1001 for CY 2020 - 2021</w:t>
+        <w:t xml:space="preserve">Milling License No. 2021-01 for CY 2020 - 2021</w:t>
       </w:r>
       <w:r>
         <w:rPr>

</xml_diff>